<commit_message>
added to server doc
</commit_message>
<xml_diff>
--- a/Documentation/Server Setup.docx
+++ b/Documentation/Server Setup.docx
@@ -57,6 +57,7 @@
           <w:rPr>
             <w:rStyle w:val="Hyperlink"/>
             <w:b/>
+            <w:color w:val="auto"/>
             <w:sz w:val="28"/>
             <w:szCs w:val="24"/>
           </w:rPr>
@@ -84,25 +85,7 @@
             <w:sz w:val="24"/>
             <w:szCs w:val="24"/>
           </w:rPr>
-          <w:t>Vega</w:t>
-        </w:r>
-        <w:r>
-          <w:rPr>
-            <w:rStyle w:val="Hyperlink"/>
-            <w:color w:val="auto"/>
-            <w:sz w:val="24"/>
-            <w:szCs w:val="24"/>
-          </w:rPr>
-          <w:t>n</w:t>
-        </w:r>
-        <w:r>
-          <w:rPr>
-            <w:rStyle w:val="Hyperlink"/>
-            <w:color w:val="auto"/>
-            <w:sz w:val="24"/>
-            <w:szCs w:val="24"/>
-          </w:rPr>
-          <w:t>-SVR2</w:t>
+          <w:t>Vegan-SVR2</w:t>
         </w:r>
       </w:hyperlink>
     </w:p>
@@ -147,25 +130,7 @@
             <w:sz w:val="24"/>
             <w:szCs w:val="24"/>
           </w:rPr>
-          <w:t>V-</w:t>
-        </w:r>
-        <w:r>
-          <w:rPr>
-            <w:rStyle w:val="Hyperlink"/>
-            <w:color w:val="auto"/>
-            <w:sz w:val="24"/>
-            <w:szCs w:val="24"/>
-          </w:rPr>
-          <w:t>A</w:t>
-        </w:r>
-        <w:r>
-          <w:rPr>
-            <w:rStyle w:val="Hyperlink"/>
-            <w:color w:val="auto"/>
-            <w:sz w:val="24"/>
-            <w:szCs w:val="24"/>
-          </w:rPr>
-          <w:t>DDS</w:t>
+          <w:t>V-ADDS</w:t>
         </w:r>
       </w:hyperlink>
     </w:p>
@@ -261,34 +226,7 @@
             <w:sz w:val="24"/>
             <w:szCs w:val="24"/>
           </w:rPr>
-          <w:t>PFS</w:t>
-        </w:r>
-        <w:r>
-          <w:rPr>
-            <w:rStyle w:val="Hyperlink"/>
-            <w:color w:val="auto"/>
-            <w:sz w:val="24"/>
-            <w:szCs w:val="24"/>
-          </w:rPr>
-          <w:t>E</w:t>
-        </w:r>
-        <w:r>
-          <w:rPr>
-            <w:rStyle w:val="Hyperlink"/>
-            <w:color w:val="auto"/>
-            <w:sz w:val="24"/>
-            <w:szCs w:val="24"/>
-          </w:rPr>
-          <w:t>N</w:t>
-        </w:r>
-        <w:r>
-          <w:rPr>
-            <w:rStyle w:val="Hyperlink"/>
-            <w:color w:val="auto"/>
-            <w:sz w:val="24"/>
-            <w:szCs w:val="24"/>
-          </w:rPr>
-          <w:t>SE</w:t>
+          <w:t>PFSENSE</w:t>
         </w:r>
       </w:hyperlink>
     </w:p>
@@ -1470,14 +1408,7 @@
                 <w:sz w:val="24"/>
                 <w:szCs w:val="24"/>
               </w:rPr>
-              <w:t>2</w:t>
-            </w:r>
-            <w:r>
-              <w:rPr>
-                <w:sz w:val="24"/>
-                <w:szCs w:val="24"/>
-              </w:rPr>
-              <w:t xml:space="preserve"> HDD</w:t>
+              <w:t>2 HDD</w:t>
             </w:r>
           </w:p>
           <w:p>
@@ -1655,14 +1586,7 @@
                 <w:sz w:val="24"/>
                 <w:szCs w:val="24"/>
               </w:rPr>
-              <w:t>2</w:t>
-            </w:r>
-            <w:r>
-              <w:rPr>
-                <w:sz w:val="24"/>
-                <w:szCs w:val="24"/>
-              </w:rPr>
-              <w:t xml:space="preserve"> Gigabit ports</w:t>
+              <w:t>2 Gigabit ports</w:t>
             </w:r>
           </w:p>
           <w:p>
@@ -2061,14 +1985,7 @@
                 <w:sz w:val="24"/>
                 <w:szCs w:val="24"/>
               </w:rPr>
-              <w:t>172.</w:t>
-            </w:r>
-            <w:r>
-              <w:rPr>
-                <w:sz w:val="24"/>
-                <w:szCs w:val="24"/>
-              </w:rPr>
-              <w:t>18.28.11</w:t>
+              <w:t>172.18.28.11</w:t>
             </w:r>
           </w:p>
         </w:tc>
@@ -2128,14 +2045,7 @@
                 <w:sz w:val="24"/>
                 <w:szCs w:val="24"/>
               </w:rPr>
-              <w:t>255.255.252</w:t>
-            </w:r>
-            <w:r>
-              <w:rPr>
-                <w:sz w:val="24"/>
-                <w:szCs w:val="24"/>
-              </w:rPr>
-              <w:t>.0</w:t>
+              <w:t>255.255.252.0</w:t>
             </w:r>
           </w:p>
         </w:tc>
@@ -2196,14 +2106,7 @@
                 <w:sz w:val="24"/>
                 <w:szCs w:val="24"/>
               </w:rPr>
-              <w:t>10.0.</w:t>
-            </w:r>
-            <w:r>
-              <w:rPr>
-                <w:sz w:val="24"/>
-                <w:szCs w:val="24"/>
-              </w:rPr>
-              <w:t>1.15</w:t>
+              <w:t>10.0.1.15</w:t>
             </w:r>
           </w:p>
         </w:tc>
@@ -2591,6 +2494,83 @@
           </w:p>
         </w:tc>
       </w:tr>
+      <w:tr>
+        <w:tc>
+          <w:tcPr>
+            <w:tcW w:w="4680" w:type="dxa"/>
+            <w:shd w:val="clear" w:color="auto" w:fill="auto"/>
+            <w:tcMar>
+              <w:top w:w="100" w:type="dxa"/>
+              <w:left w:w="100" w:type="dxa"/>
+              <w:bottom w:w="100" w:type="dxa"/>
+              <w:right w:w="100" w:type="dxa"/>
+            </w:tcMar>
+          </w:tcPr>
+          <w:p>
+            <w:pPr>
+              <w:widowControl w:val="0"/>
+              <w:spacing w:line="240" w:lineRule="auto"/>
+              <w:rPr>
+                <w:sz w:val="24"/>
+                <w:szCs w:val="24"/>
+              </w:rPr>
+            </w:pPr>
+            <w:r>
+              <w:rPr>
+                <w:sz w:val="24"/>
+                <w:szCs w:val="24"/>
+              </w:rPr>
+              <w:t>Local user</w:t>
+            </w:r>
+          </w:p>
+        </w:tc>
+        <w:tc>
+          <w:tcPr>
+            <w:tcW w:w="4680" w:type="dxa"/>
+            <w:shd w:val="clear" w:color="auto" w:fill="auto"/>
+            <w:tcMar>
+              <w:top w:w="100" w:type="dxa"/>
+              <w:left w:w="100" w:type="dxa"/>
+              <w:bottom w:w="100" w:type="dxa"/>
+              <w:right w:w="100" w:type="dxa"/>
+            </w:tcMar>
+          </w:tcPr>
+          <w:p>
+            <w:pPr>
+              <w:widowControl w:val="0"/>
+              <w:spacing w:line="240" w:lineRule="auto"/>
+              <w:rPr>
+                <w:sz w:val="24"/>
+                <w:szCs w:val="24"/>
+              </w:rPr>
+            </w:pPr>
+            <w:r>
+              <w:rPr>
+                <w:sz w:val="24"/>
+                <w:szCs w:val="24"/>
+              </w:rPr>
+              <w:t>Administrator</w:t>
+            </w:r>
+          </w:p>
+          <w:p>
+            <w:pPr>
+              <w:widowControl w:val="0"/>
+              <w:spacing w:line="240" w:lineRule="auto"/>
+              <w:rPr>
+                <w:sz w:val="24"/>
+                <w:szCs w:val="24"/>
+              </w:rPr>
+            </w:pPr>
+            <w:r>
+              <w:rPr>
+                <w:sz w:val="24"/>
+                <w:szCs w:val="24"/>
+              </w:rPr>
+              <w:t>P@$$W0rd</w:t>
+            </w:r>
+          </w:p>
+        </w:tc>
+      </w:tr>
     </w:tbl>
     <w:p>
       <w:pPr>
@@ -2745,7 +2725,6 @@
           <w:szCs w:val="24"/>
           <w:u w:val="single"/>
         </w:rPr>
-        <w:lastRenderedPageBreak/>
         <w:t>VMs</w:t>
       </w:r>
     </w:p>
@@ -3628,6 +3607,7 @@
                 <w:sz w:val="24"/>
                 <w:szCs w:val="24"/>
               </w:rPr>
+              <w:lastRenderedPageBreak/>
               <w:t>Subnet Mask</w:t>
             </w:r>
           </w:p>
@@ -3717,14 +3697,7 @@
                 <w:sz w:val="24"/>
                 <w:szCs w:val="24"/>
               </w:rPr>
-              <w:t>10.0.1.</w:t>
-            </w:r>
-            <w:r>
-              <w:rPr>
-                <w:sz w:val="24"/>
-                <w:szCs w:val="24"/>
-              </w:rPr>
-              <w:t>50</w:t>
+              <w:t>10.0.1.50</w:t>
             </w:r>
           </w:p>
         </w:tc>
@@ -3815,7 +3788,6 @@
                 <w:sz w:val="24"/>
                 <w:szCs w:val="24"/>
               </w:rPr>
-              <w:lastRenderedPageBreak/>
               <w:t>Gateway</w:t>
             </w:r>
           </w:p>
@@ -4244,6 +4216,83 @@
                 <w:szCs w:val="24"/>
               </w:rPr>
               <w:t xml:space="preserve">Standard </w:t>
+            </w:r>
+          </w:p>
+        </w:tc>
+      </w:tr>
+      <w:tr>
+        <w:tc>
+          <w:tcPr>
+            <w:tcW w:w="4680" w:type="dxa"/>
+            <w:shd w:val="clear" w:color="auto" w:fill="auto"/>
+            <w:tcMar>
+              <w:top w:w="100" w:type="dxa"/>
+              <w:left w:w="100" w:type="dxa"/>
+              <w:bottom w:w="100" w:type="dxa"/>
+              <w:right w:w="100" w:type="dxa"/>
+            </w:tcMar>
+          </w:tcPr>
+          <w:p>
+            <w:pPr>
+              <w:widowControl w:val="0"/>
+              <w:spacing w:line="240" w:lineRule="auto"/>
+              <w:rPr>
+                <w:sz w:val="24"/>
+                <w:szCs w:val="24"/>
+              </w:rPr>
+            </w:pPr>
+            <w:r>
+              <w:rPr>
+                <w:sz w:val="24"/>
+                <w:szCs w:val="24"/>
+              </w:rPr>
+              <w:t>Local user</w:t>
+            </w:r>
+          </w:p>
+        </w:tc>
+        <w:tc>
+          <w:tcPr>
+            <w:tcW w:w="4680" w:type="dxa"/>
+            <w:shd w:val="clear" w:color="auto" w:fill="auto"/>
+            <w:tcMar>
+              <w:top w:w="100" w:type="dxa"/>
+              <w:left w:w="100" w:type="dxa"/>
+              <w:bottom w:w="100" w:type="dxa"/>
+              <w:right w:w="100" w:type="dxa"/>
+            </w:tcMar>
+          </w:tcPr>
+          <w:p>
+            <w:pPr>
+              <w:widowControl w:val="0"/>
+              <w:spacing w:line="240" w:lineRule="auto"/>
+              <w:rPr>
+                <w:sz w:val="24"/>
+                <w:szCs w:val="24"/>
+              </w:rPr>
+            </w:pPr>
+            <w:r>
+              <w:rPr>
+                <w:sz w:val="24"/>
+                <w:szCs w:val="24"/>
+              </w:rPr>
+              <w:t>Administrator</w:t>
+            </w:r>
+          </w:p>
+          <w:p>
+            <w:pPr>
+              <w:widowControl w:val="0"/>
+              <w:spacing w:line="240" w:lineRule="auto"/>
+              <w:rPr>
+                <w:sz w:val="24"/>
+                <w:szCs w:val="24"/>
+              </w:rPr>
+            </w:pPr>
+            <w:r>
+              <w:rPr>
+                <w:sz w:val="24"/>
+                <w:szCs w:val="24"/>
+              </w:rPr>
+              <w:t>P@$$W0rd</w:t>
             </w:r>
           </w:p>
         </w:tc>
@@ -4528,14 +4577,7 @@
                 <w:sz w:val="24"/>
                 <w:szCs w:val="24"/>
               </w:rPr>
-              <w:t>10.0.1.</w:t>
-            </w:r>
-            <w:r>
-              <w:rPr>
-                <w:sz w:val="24"/>
-                <w:szCs w:val="24"/>
-              </w:rPr>
-              <w:t>40</w:t>
+              <w:t>10.0.1.40</w:t>
             </w:r>
           </w:p>
         </w:tc>
@@ -4566,6 +4608,7 @@
                 <w:sz w:val="24"/>
                 <w:szCs w:val="24"/>
               </w:rPr>
+              <w:lastRenderedPageBreak/>
               <w:t>Subnet Mask</w:t>
             </w:r>
           </w:p>
@@ -4835,7 +4878,6 @@
                 <w:sz w:val="24"/>
                 <w:szCs w:val="24"/>
               </w:rPr>
-              <w:lastRenderedPageBreak/>
               <w:t>Operating System</w:t>
             </w:r>
           </w:p>
@@ -4888,6 +4930,83 @@
                 <w:szCs w:val="24"/>
               </w:rPr>
               <w:t xml:space="preserve">Standard </w:t>
+            </w:r>
+          </w:p>
+        </w:tc>
+      </w:tr>
+      <w:tr>
+        <w:tc>
+          <w:tcPr>
+            <w:tcW w:w="4680" w:type="dxa"/>
+            <w:shd w:val="clear" w:color="auto" w:fill="auto"/>
+            <w:tcMar>
+              <w:top w:w="100" w:type="dxa"/>
+              <w:left w:w="100" w:type="dxa"/>
+              <w:bottom w:w="100" w:type="dxa"/>
+              <w:right w:w="100" w:type="dxa"/>
+            </w:tcMar>
+          </w:tcPr>
+          <w:p>
+            <w:pPr>
+              <w:widowControl w:val="0"/>
+              <w:spacing w:line="240" w:lineRule="auto"/>
+              <w:rPr>
+                <w:sz w:val="24"/>
+                <w:szCs w:val="24"/>
+              </w:rPr>
+            </w:pPr>
+            <w:r>
+              <w:rPr>
+                <w:sz w:val="24"/>
+                <w:szCs w:val="24"/>
+              </w:rPr>
+              <w:t>Local user</w:t>
+            </w:r>
+          </w:p>
+        </w:tc>
+        <w:tc>
+          <w:tcPr>
+            <w:tcW w:w="4680" w:type="dxa"/>
+            <w:shd w:val="clear" w:color="auto" w:fill="auto"/>
+            <w:tcMar>
+              <w:top w:w="100" w:type="dxa"/>
+              <w:left w:w="100" w:type="dxa"/>
+              <w:bottom w:w="100" w:type="dxa"/>
+              <w:right w:w="100" w:type="dxa"/>
+            </w:tcMar>
+          </w:tcPr>
+          <w:p>
+            <w:pPr>
+              <w:widowControl w:val="0"/>
+              <w:spacing w:line="240" w:lineRule="auto"/>
+              <w:rPr>
+                <w:sz w:val="24"/>
+                <w:szCs w:val="24"/>
+              </w:rPr>
+            </w:pPr>
+            <w:r>
+              <w:rPr>
+                <w:sz w:val="24"/>
+                <w:szCs w:val="24"/>
+              </w:rPr>
+              <w:t>Administrator</w:t>
+            </w:r>
+          </w:p>
+          <w:p>
+            <w:pPr>
+              <w:widowControl w:val="0"/>
+              <w:spacing w:line="240" w:lineRule="auto"/>
+              <w:rPr>
+                <w:sz w:val="24"/>
+                <w:szCs w:val="24"/>
+              </w:rPr>
+            </w:pPr>
+            <w:r>
+              <w:rPr>
+                <w:sz w:val="24"/>
+                <w:szCs w:val="24"/>
+              </w:rPr>
+              <w:t>P@$$W0rd</w:t>
             </w:r>
           </w:p>
         </w:tc>
@@ -4933,13 +5052,13 @@
         <w:tblLook w:val="0600" w:firstRow="0" w:lastRow="0" w:firstColumn="0" w:lastColumn="0" w:noHBand="1" w:noVBand="1"/>
       </w:tblPr>
       <w:tblGrid>
-        <w:gridCol w:w="4680"/>
-        <w:gridCol w:w="4680"/>
+        <w:gridCol w:w="4390"/>
+        <w:gridCol w:w="4970"/>
       </w:tblGrid>
       <w:tr>
         <w:tc>
           <w:tcPr>
-            <w:tcW w:w="4680" w:type="dxa"/>
+            <w:tcW w:w="4390" w:type="dxa"/>
             <w:shd w:val="clear" w:color="auto" w:fill="auto"/>
             <w:tcMar>
               <w:top w:w="100" w:type="dxa"/>
@@ -4969,7 +5088,7 @@
         </w:tc>
         <w:tc>
           <w:tcPr>
-            <w:tcW w:w="4680" w:type="dxa"/>
+            <w:tcW w:w="4970" w:type="dxa"/>
             <w:shd w:val="clear" w:color="auto" w:fill="auto"/>
             <w:tcMar>
               <w:top w:w="100" w:type="dxa"/>
@@ -5000,7 +5119,7 @@
       <w:tr>
         <w:tc>
           <w:tcPr>
-            <w:tcW w:w="4680" w:type="dxa"/>
+            <w:tcW w:w="4390" w:type="dxa"/>
             <w:shd w:val="clear" w:color="auto" w:fill="auto"/>
             <w:tcMar>
               <w:top w:w="100" w:type="dxa"/>
@@ -5029,7 +5148,7 @@
         </w:tc>
         <w:tc>
           <w:tcPr>
-            <w:tcW w:w="4680" w:type="dxa"/>
+            <w:tcW w:w="4970" w:type="dxa"/>
             <w:shd w:val="clear" w:color="auto" w:fill="auto"/>
             <w:tcMar>
               <w:top w:w="100" w:type="dxa"/>
@@ -5060,7 +5179,7 @@
       <w:tr>
         <w:tc>
           <w:tcPr>
-            <w:tcW w:w="4680" w:type="dxa"/>
+            <w:tcW w:w="4390" w:type="dxa"/>
             <w:shd w:val="clear" w:color="auto" w:fill="auto"/>
             <w:tcMar>
               <w:top w:w="100" w:type="dxa"/>
@@ -5089,7 +5208,7 @@
         </w:tc>
         <w:tc>
           <w:tcPr>
-            <w:tcW w:w="4680" w:type="dxa"/>
+            <w:tcW w:w="4970" w:type="dxa"/>
             <w:shd w:val="clear" w:color="auto" w:fill="auto"/>
             <w:tcMar>
               <w:top w:w="100" w:type="dxa"/>
@@ -5120,7 +5239,7 @@
       <w:tr>
         <w:tc>
           <w:tcPr>
-            <w:tcW w:w="4680" w:type="dxa"/>
+            <w:tcW w:w="4390" w:type="dxa"/>
             <w:shd w:val="clear" w:color="auto" w:fill="auto"/>
             <w:tcMar>
               <w:top w:w="100" w:type="dxa"/>
@@ -5149,37 +5268,30 @@
         </w:tc>
         <w:tc>
           <w:tcPr>
-            <w:tcW w:w="4680" w:type="dxa"/>
-            <w:shd w:val="clear" w:color="auto" w:fill="auto"/>
-            <w:tcMar>
-              <w:top w:w="100" w:type="dxa"/>
-              <w:left w:w="100" w:type="dxa"/>
-              <w:bottom w:w="100" w:type="dxa"/>
-              <w:right w:w="100" w:type="dxa"/>
-            </w:tcMar>
-          </w:tcPr>
-          <w:p>
-            <w:pPr>
-              <w:widowControl w:val="0"/>
-              <w:spacing w:line="240" w:lineRule="auto"/>
-              <w:rPr>
-                <w:sz w:val="24"/>
-                <w:szCs w:val="24"/>
-              </w:rPr>
-            </w:pPr>
-            <w:r>
-              <w:rPr>
-                <w:sz w:val="24"/>
-                <w:szCs w:val="24"/>
-              </w:rPr>
-              <w:t>10.0.1.</w:t>
-            </w:r>
-            <w:r>
-              <w:rPr>
-                <w:sz w:val="24"/>
-                <w:szCs w:val="24"/>
-              </w:rPr>
-              <w:t>20</w:t>
+            <w:tcW w:w="4970" w:type="dxa"/>
+            <w:shd w:val="clear" w:color="auto" w:fill="auto"/>
+            <w:tcMar>
+              <w:top w:w="100" w:type="dxa"/>
+              <w:left w:w="100" w:type="dxa"/>
+              <w:bottom w:w="100" w:type="dxa"/>
+              <w:right w:w="100" w:type="dxa"/>
+            </w:tcMar>
+          </w:tcPr>
+          <w:p>
+            <w:pPr>
+              <w:widowControl w:val="0"/>
+              <w:spacing w:line="240" w:lineRule="auto"/>
+              <w:rPr>
+                <w:sz w:val="24"/>
+                <w:szCs w:val="24"/>
+              </w:rPr>
+            </w:pPr>
+            <w:r>
+              <w:rPr>
+                <w:sz w:val="24"/>
+                <w:szCs w:val="24"/>
+              </w:rPr>
+              <w:t>10.0.1.20</w:t>
             </w:r>
           </w:p>
         </w:tc>
@@ -5187,7 +5299,7 @@
       <w:tr>
         <w:tc>
           <w:tcPr>
-            <w:tcW w:w="4680" w:type="dxa"/>
+            <w:tcW w:w="4390" w:type="dxa"/>
             <w:shd w:val="clear" w:color="auto" w:fill="auto"/>
             <w:tcMar>
               <w:top w:w="100" w:type="dxa"/>
@@ -5216,7 +5328,7 @@
         </w:tc>
         <w:tc>
           <w:tcPr>
-            <w:tcW w:w="4680" w:type="dxa"/>
+            <w:tcW w:w="4970" w:type="dxa"/>
             <w:shd w:val="clear" w:color="auto" w:fill="auto"/>
             <w:tcMar>
               <w:top w:w="100" w:type="dxa"/>
@@ -5247,7 +5359,7 @@
       <w:tr>
         <w:tc>
           <w:tcPr>
-            <w:tcW w:w="4680" w:type="dxa"/>
+            <w:tcW w:w="4390" w:type="dxa"/>
             <w:shd w:val="clear" w:color="auto" w:fill="auto"/>
             <w:tcMar>
               <w:top w:w="100" w:type="dxa"/>
@@ -5276,7 +5388,7 @@
         </w:tc>
         <w:tc>
           <w:tcPr>
-            <w:tcW w:w="4680" w:type="dxa"/>
+            <w:tcW w:w="4970" w:type="dxa"/>
             <w:shd w:val="clear" w:color="auto" w:fill="auto"/>
             <w:tcMar>
               <w:top w:w="100" w:type="dxa"/>
@@ -5307,7 +5419,7 @@
       <w:tr>
         <w:tc>
           <w:tcPr>
-            <w:tcW w:w="4680" w:type="dxa"/>
+            <w:tcW w:w="4390" w:type="dxa"/>
             <w:shd w:val="clear" w:color="auto" w:fill="auto"/>
             <w:tcMar>
               <w:top w:w="100" w:type="dxa"/>
@@ -5336,7 +5448,7 @@
         </w:tc>
         <w:tc>
           <w:tcPr>
-            <w:tcW w:w="4680" w:type="dxa"/>
+            <w:tcW w:w="4970" w:type="dxa"/>
             <w:shd w:val="clear" w:color="auto" w:fill="auto"/>
             <w:tcMar>
               <w:top w:w="100" w:type="dxa"/>
@@ -5449,7 +5561,7 @@
       <w:tr>
         <w:tc>
           <w:tcPr>
-            <w:tcW w:w="4680" w:type="dxa"/>
+            <w:tcW w:w="4390" w:type="dxa"/>
             <w:shd w:val="clear" w:color="auto" w:fill="auto"/>
             <w:tcMar>
               <w:top w:w="100" w:type="dxa"/>
@@ -5478,7 +5590,7 @@
         </w:tc>
         <w:tc>
           <w:tcPr>
-            <w:tcW w:w="4680" w:type="dxa"/>
+            <w:tcW w:w="4970" w:type="dxa"/>
             <w:shd w:val="clear" w:color="auto" w:fill="auto"/>
             <w:tcMar>
               <w:top w:w="100" w:type="dxa"/>
@@ -5545,6 +5657,7 @@
                 <w:sz w:val="24"/>
                 <w:szCs w:val="24"/>
               </w:rPr>
+              <w:lastRenderedPageBreak/>
               <w:t>Microsoft .NET Framework 4.5.2</w:t>
             </w:r>
           </w:p>
@@ -5733,7 +5846,7 @@
       <w:tr>
         <w:tc>
           <w:tcPr>
-            <w:tcW w:w="4680" w:type="dxa"/>
+            <w:tcW w:w="4390" w:type="dxa"/>
             <w:shd w:val="clear" w:color="auto" w:fill="auto"/>
             <w:tcMar>
               <w:top w:w="100" w:type="dxa"/>
@@ -5763,7 +5876,7 @@
         </w:tc>
         <w:tc>
           <w:tcPr>
-            <w:tcW w:w="4680" w:type="dxa"/>
+            <w:tcW w:w="4970" w:type="dxa"/>
             <w:shd w:val="clear" w:color="auto" w:fill="auto"/>
             <w:tcMar>
               <w:top w:w="100" w:type="dxa"/>
@@ -5812,6 +5925,85 @@
             </w:r>
           </w:p>
         </w:tc>
+        <w:bookmarkStart w:id="7" w:name="_GoBack"/>
+        <w:bookmarkEnd w:id="7"/>
+      </w:tr>
+      <w:tr>
+        <w:tc>
+          <w:tcPr>
+            <w:tcW w:w="4390" w:type="dxa"/>
+            <w:shd w:val="clear" w:color="auto" w:fill="auto"/>
+            <w:tcMar>
+              <w:top w:w="100" w:type="dxa"/>
+              <w:left w:w="100" w:type="dxa"/>
+              <w:bottom w:w="100" w:type="dxa"/>
+              <w:right w:w="100" w:type="dxa"/>
+            </w:tcMar>
+          </w:tcPr>
+          <w:p>
+            <w:pPr>
+              <w:widowControl w:val="0"/>
+              <w:spacing w:line="240" w:lineRule="auto"/>
+              <w:rPr>
+                <w:sz w:val="24"/>
+                <w:szCs w:val="24"/>
+              </w:rPr>
+            </w:pPr>
+            <w:r>
+              <w:rPr>
+                <w:sz w:val="24"/>
+                <w:szCs w:val="24"/>
+              </w:rPr>
+              <w:t>Local user</w:t>
+            </w:r>
+          </w:p>
+        </w:tc>
+        <w:tc>
+          <w:tcPr>
+            <w:tcW w:w="4970" w:type="dxa"/>
+            <w:shd w:val="clear" w:color="auto" w:fill="auto"/>
+            <w:tcMar>
+              <w:top w:w="100" w:type="dxa"/>
+              <w:left w:w="100" w:type="dxa"/>
+              <w:bottom w:w="100" w:type="dxa"/>
+              <w:right w:w="100" w:type="dxa"/>
+            </w:tcMar>
+          </w:tcPr>
+          <w:p>
+            <w:pPr>
+              <w:widowControl w:val="0"/>
+              <w:spacing w:line="240" w:lineRule="auto"/>
+              <w:rPr>
+                <w:sz w:val="24"/>
+                <w:szCs w:val="24"/>
+              </w:rPr>
+            </w:pPr>
+            <w:r>
+              <w:rPr>
+                <w:sz w:val="24"/>
+                <w:szCs w:val="24"/>
+              </w:rPr>
+              <w:t>Administrator</w:t>
+            </w:r>
+          </w:p>
+          <w:p>
+            <w:pPr>
+              <w:widowControl w:val="0"/>
+              <w:spacing w:line="240" w:lineRule="auto"/>
+              <w:rPr>
+                <w:sz w:val="24"/>
+                <w:szCs w:val="24"/>
+              </w:rPr>
+            </w:pPr>
+            <w:r>
+              <w:rPr>
+                <w:sz w:val="24"/>
+                <w:szCs w:val="24"/>
+              </w:rPr>
+              <w:t>P@$$W0rd</w:t>
+            </w:r>
+          </w:p>
+        </w:tc>
       </w:tr>
     </w:tbl>
     <w:p>
@@ -5837,7 +6029,7 @@
           <w:szCs w:val="24"/>
         </w:rPr>
       </w:pPr>
-      <w:bookmarkStart w:id="7" w:name="PFSENSE"/>
+      <w:bookmarkStart w:id="8" w:name="PFSENSE"/>
       <w:r>
         <w:rPr>
           <w:sz w:val="24"/>
@@ -5877,7 +6069,7 @@
               <w:right w:w="100" w:type="dxa"/>
             </w:tcMar>
           </w:tcPr>
-          <w:bookmarkEnd w:id="7"/>
+          <w:bookmarkEnd w:id="8"/>
           <w:p>
             <w:pPr>
               <w:widowControl w:val="0"/>
@@ -6103,14 +6295,7 @@
                 <w:sz w:val="24"/>
                 <w:szCs w:val="24"/>
               </w:rPr>
-              <w:t>10.0.1.</w:t>
-            </w:r>
-            <w:r>
-              <w:rPr>
-                <w:sz w:val="24"/>
-                <w:szCs w:val="24"/>
-              </w:rPr>
-              <w:t>1</w:t>
+              <w:t>10.0.1.1</w:t>
             </w:r>
           </w:p>
         </w:tc>
@@ -6419,6 +6604,7 @@
                 <w:sz w:val="24"/>
                 <w:szCs w:val="24"/>
               </w:rPr>
+              <w:lastRenderedPageBreak/>
               <w:t>Operating System</w:t>
             </w:r>
           </w:p>
@@ -6839,6 +7025,85 @@
           </w:p>
         </w:tc>
       </w:tr>
+      <w:tr>
+        <w:tc>
+          <w:tcPr>
+            <w:tcW w:w="4680" w:type="dxa"/>
+            <w:shd w:val="clear" w:color="auto" w:fill="auto"/>
+            <w:tcMar>
+              <w:top w:w="100" w:type="dxa"/>
+              <w:left w:w="100" w:type="dxa"/>
+              <w:bottom w:w="100" w:type="dxa"/>
+              <w:right w:w="100" w:type="dxa"/>
+            </w:tcMar>
+          </w:tcPr>
+          <w:p>
+            <w:pPr>
+              <w:widowControl w:val="0"/>
+              <w:spacing w:line="240" w:lineRule="auto"/>
+              <w:rPr>
+                <w:sz w:val="24"/>
+                <w:szCs w:val="24"/>
+              </w:rPr>
+            </w:pPr>
+            <w:r>
+              <w:rPr>
+                <w:sz w:val="24"/>
+                <w:szCs w:val="24"/>
+              </w:rPr>
+              <w:t>User</w:t>
+            </w:r>
+          </w:p>
+        </w:tc>
+        <w:tc>
+          <w:tcPr>
+            <w:tcW w:w="4680" w:type="dxa"/>
+            <w:shd w:val="clear" w:color="auto" w:fill="auto"/>
+            <w:tcMar>
+              <w:top w:w="100" w:type="dxa"/>
+              <w:left w:w="100" w:type="dxa"/>
+              <w:bottom w:w="100" w:type="dxa"/>
+              <w:right w:w="100" w:type="dxa"/>
+            </w:tcMar>
+          </w:tcPr>
+          <w:p>
+            <w:pPr>
+              <w:widowControl w:val="0"/>
+              <w:spacing w:line="240" w:lineRule="auto"/>
+              <w:rPr>
+                <w:sz w:val="24"/>
+                <w:szCs w:val="24"/>
+              </w:rPr>
+            </w:pPr>
+            <w:r>
+              <w:rPr>
+                <w:sz w:val="24"/>
+                <w:szCs w:val="24"/>
+              </w:rPr>
+              <w:t>Admin</w:t>
+            </w:r>
+          </w:p>
+          <w:p>
+            <w:pPr>
+              <w:widowControl w:val="0"/>
+              <w:spacing w:line="240" w:lineRule="auto"/>
+              <w:rPr>
+                <w:sz w:val="24"/>
+                <w:szCs w:val="24"/>
+              </w:rPr>
+            </w:pPr>
+            <w:proofErr w:type="spellStart"/>
+            <w:r>
+              <w:rPr>
+                <w:sz w:val="24"/>
+                <w:szCs w:val="24"/>
+              </w:rPr>
+              <w:t>pfsense</w:t>
+            </w:r>
+            <w:proofErr w:type="spellEnd"/>
+          </w:p>
+        </w:tc>
+      </w:tr>
     </w:tbl>
     <w:p>
       <w:pPr>
@@ -6847,8 +7112,6 @@
           <w:szCs w:val="24"/>
         </w:rPr>
       </w:pPr>
-      <w:bookmarkStart w:id="8" w:name="_GoBack"/>
-      <w:bookmarkEnd w:id="8"/>
     </w:p>
     <w:sectPr>
       <w:pgSz w:w="12240" w:h="15840"/>

</xml_diff>